<commit_message>
Update Proposal Tugas Akhir Dep` Niel Sinaga.docx
</commit_message>
<xml_diff>
--- a/Proposal Tugas Akhir Dep` Niel Sinaga.docx
+++ b/Proposal Tugas Akhir Dep` Niel Sinaga.docx
@@ -2668,11 +2668,17 @@
     <w:p>
       <w:pPr>
         <w:spacing w:line="480" w:lineRule="auto"/>
-        <w:ind w:firstLine="360"/>
+        <w:ind w:firstLine="720"/>
         <w:jc w:val="both"/>
       </w:pPr>
       <w:r>
-        <w:t>Salah satu yang dialami perusahaan daerah saat ini adalah dimana saat petugas lapangan yang melakukan pengecekan terhadap meteran air harus melakukan foto terlebih dahulu lalu, menginput secara manual data yang tertera dalam meteran</w:t>
+        <w:t>Salah satu yang dialami perusahaan daerah saat ini adalah dimana saat petugas lapangan yang melakukan pengecekan terhadap meteran air harus melakukan foto terlebih dahulu lalu</w:t>
+      </w:r>
+      <w:r>
+        <w:t>.</w:t>
+      </w:r>
+      <w:r>
+        <w:t xml:space="preserve"> menginput secara manual data yang tertera dalam meteran</w:t>
       </w:r>
       <w:r>
         <w:rPr>
@@ -3290,54 +3296,278 @@
     </w:p>
     <w:p>
       <w:pPr>
+        <w:keepNext/>
         <w:spacing w:line="480" w:lineRule="auto"/>
+        <w:jc w:val="both"/>
+      </w:pPr>
+      <w:r>
+        <w:rPr>
+          <w:noProof/>
+        </w:rPr>
+        <w:drawing>
+          <wp:inline distT="0" distB="0" distL="0" distR="0" wp14:anchorId="32C9B4A1" wp14:editId="017CEAE9">
+            <wp:extent cx="4846320" cy="1028065"/>
+            <wp:effectExtent l="0" t="0" r="0" b="635"/>
+            <wp:docPr id="795797846" name="Picture 1"/>
+            <wp:cNvGraphicFramePr>
+              <a:graphicFrameLocks xmlns:a="http://schemas.openxmlformats.org/drawingml/2006/main" noChangeAspect="1"/>
+            </wp:cNvGraphicFramePr>
+            <a:graphic xmlns:a="http://schemas.openxmlformats.org/drawingml/2006/main">
+              <a:graphicData uri="http://schemas.openxmlformats.org/drawingml/2006/picture">
+                <pic:pic xmlns:pic="http://schemas.openxmlformats.org/drawingml/2006/picture">
+                  <pic:nvPicPr>
+                    <pic:cNvPr id="795797846" name=""/>
+                    <pic:cNvPicPr/>
+                  </pic:nvPicPr>
+                  <pic:blipFill rotWithShape="1">
+                    <a:blip r:embed="rId9"/>
+                    <a:srcRect l="2723" t="13702" r="1002" b="15109"/>
+                    <a:stretch/>
+                  </pic:blipFill>
+                  <pic:spPr bwMode="auto">
+                    <a:xfrm>
+                      <a:off x="0" y="0"/>
+                      <a:ext cx="4852246" cy="1029322"/>
+                    </a:xfrm>
+                    <a:prstGeom prst="rect">
+                      <a:avLst/>
+                    </a:prstGeom>
+                    <a:ln>
+                      <a:noFill/>
+                    </a:ln>
+                    <a:extLst>
+                      <a:ext uri="{53640926-AAD7-44D8-BBD7-CCE9431645EC}">
+                        <a14:shadowObscured xmlns:a14="http://schemas.microsoft.com/office/drawing/2010/main"/>
+                      </a:ext>
+                    </a:extLst>
+                  </pic:spPr>
+                </pic:pic>
+              </a:graphicData>
+            </a:graphic>
+          </wp:inline>
+        </w:drawing>
+      </w:r>
+    </w:p>
+    <w:p>
+      <w:pPr>
+        <w:pStyle w:val="Caption"/>
+        <w:jc w:val="center"/>
+        <w:rPr>
+          <w:b/>
+          <w:bCs/>
+          <w:i w:val="0"/>
+          <w:iCs w:val="0"/>
+          <w:sz w:val="24"/>
+          <w:szCs w:val="24"/>
+        </w:rPr>
+      </w:pPr>
+      <w:r>
+        <w:rPr>
+          <w:b/>
+          <w:bCs/>
+          <w:i w:val="0"/>
+          <w:iCs w:val="0"/>
+          <w:color w:val="auto"/>
+          <w:sz w:val="24"/>
+          <w:szCs w:val="24"/>
+        </w:rPr>
+        <w:t xml:space="preserve">Gambar 2. </w:t>
+      </w:r>
+      <w:r>
+        <w:rPr>
+          <w:b/>
+          <w:bCs/>
+          <w:i w:val="0"/>
+          <w:iCs w:val="0"/>
+          <w:color w:val="auto"/>
+          <w:sz w:val="24"/>
+          <w:szCs w:val="24"/>
+        </w:rPr>
+        <w:fldChar w:fldCharType="begin"/>
+      </w:r>
+      <w:r>
+        <w:rPr>
+          <w:b/>
+          <w:bCs/>
+          <w:i w:val="0"/>
+          <w:iCs w:val="0"/>
+          <w:color w:val="auto"/>
+          <w:sz w:val="24"/>
+          <w:szCs w:val="24"/>
+        </w:rPr>
+        <w:instrText xml:space="preserve"> SEQ Gambar_2. \* ARABIC </w:instrText>
+      </w:r>
+      <w:r>
+        <w:rPr>
+          <w:b/>
+          <w:bCs/>
+          <w:i w:val="0"/>
+          <w:iCs w:val="0"/>
+          <w:color w:val="auto"/>
+          <w:sz w:val="24"/>
+          <w:szCs w:val="24"/>
+        </w:rPr>
+        <w:fldChar w:fldCharType="separate"/>
+      </w:r>
+      <w:r>
+        <w:rPr>
+          <w:b/>
+          <w:bCs/>
+          <w:i w:val="0"/>
+          <w:iCs w:val="0"/>
+          <w:noProof/>
+          <w:color w:val="auto"/>
+          <w:sz w:val="24"/>
+          <w:szCs w:val="24"/>
+        </w:rPr>
+        <w:t>1</w:t>
+      </w:r>
+      <w:r>
+        <w:rPr>
+          <w:b/>
+          <w:bCs/>
+          <w:i w:val="0"/>
+          <w:iCs w:val="0"/>
+          <w:color w:val="auto"/>
+          <w:sz w:val="24"/>
+          <w:szCs w:val="24"/>
+        </w:rPr>
+        <w:fldChar w:fldCharType="end"/>
+      </w:r>
+      <w:r>
+        <w:rPr>
+          <w:b/>
+          <w:bCs/>
+          <w:i w:val="0"/>
+          <w:iCs w:val="0"/>
+          <w:color w:val="auto"/>
+          <w:sz w:val="24"/>
+          <w:szCs w:val="24"/>
+        </w:rPr>
+        <w:t xml:space="preserve"> Cara Kerja Algoritma YOLO </w:t>
+      </w:r>
+    </w:p>
+    <w:p>
+      <w:pPr>
+        <w:spacing w:line="480" w:lineRule="auto"/>
+        <w:jc w:val="both"/>
+      </w:pPr>
+      <w:r>
+        <w:tab/>
+        <w:t xml:space="preserve">Setiap grid memiliki tanggung jawab menentukan apakah </w:t>
+      </w:r>
+      <w:r>
+        <w:t>objek berada pada area grid (Gupta dkk., 2021). Deteksi objek akan dilakukan apabila</w:t>
+      </w:r>
+      <w:r>
+        <w:t xml:space="preserve"> </w:t>
+      </w:r>
+      <w:r>
+        <w:t xml:space="preserve">objek yang ditentukan </w:t>
+      </w:r>
+      <w:proofErr w:type="gramStart"/>
+      <w:r>
+        <w:t>berada  dalam</w:t>
+      </w:r>
+      <w:proofErr w:type="gramEnd"/>
+      <w:r>
+        <w:t xml:space="preserve"> grid. Setelah itu, Algoritma YOLO menghasilkan koordinat bounding box dari objek dengan menunjukkan nilai confidence kelas yang terbesar. Koordinat bounding box dalam vector, seperti y = [pc, bx, by, bh, bw, c1, c2] yang dimana pc menunjukkan probabilitas dari grid yang memiliki objek, bx dan by menunjukkan koordinat bounding box, bh &amp; bw menunjukkan lebar dan tinggi dari bounding box, dan c1 &amp; c2 menujukkan probabilitas kelas objek yang dideteksi objek yang dideteksi apabila terdapat 2 kelas.</w:t>
+      </w:r>
+    </w:p>
+    <w:p>
+      <w:pPr>
+        <w:spacing w:line="480" w:lineRule="auto"/>
+        <w:jc w:val="both"/>
+      </w:pPr>
+      <w:r>
+        <w:tab/>
+        <w:t xml:space="preserve">Setelah </w:t>
+      </w:r>
+      <w:r>
+        <w:t xml:space="preserve">bounding box, Non-Max Suppression (NMS) diimplementasikan untuk menyaring hasil prediksi yang memiliki probabilitas hasil yang rendah dengan menetapkan confidence threshold yang dihasilkan model. NMS mempertahankan bounding box dengan confidence tertinggi dengan </w:t>
+      </w:r>
+      <w:r>
+        <w:lastRenderedPageBreak/>
+        <w:t>menghilangkan prediksi lain yang tumpang tindih. Tingkat tumpang tindih dihitung menggunakan Intersection over Union (IoU), yaitu resio antara are tumpang tindih dan total area gabungan dari dua bounding box. Jika diantara dua bounding box memiliki IoU yang tinggi dan salah satunya memiliki confidence yang lebih rendah, maka bounding box dengan nilai confidence yang lebih rendah akan dihapus (). Hal ini membantu mengurangi duplikasi deteksi objek yang sama, sehingga meningkatkan akurasi deteksi akhir.</w:t>
+      </w:r>
+    </w:p>
+    <w:p>
+      <w:pPr>
+        <w:spacing w:line="480" w:lineRule="auto"/>
+        <w:jc w:val="both"/>
+      </w:pPr>
+      <w:r>
+        <w:tab/>
+        <w:t>Saat YOLO 10 dipublikasikan, NMS tidak gunakan kembali, sehingga diganti dengan menggunakan dua label assignments yang dapat dilihat pada gambar 2.2. YOLOv10</w:t>
+      </w:r>
+      <w:r>
+        <w:t>.</w:t>
+      </w:r>
+    </w:p>
+    <w:p>
+      <w:pPr>
+        <w:jc w:val="both"/>
+      </w:pPr>
+      <w:r>
+        <w:rPr>
+          <w:color w:val="FF0000"/>
+        </w:rPr>
+        <w:tab/>
+      </w:r>
+      <w:r>
+        <w:br w:type="page"/>
+      </w:r>
+    </w:p>
+    <w:p>
+      <w:pPr>
+        <w:pStyle w:val="Heading1"/>
+        <w:ind w:left="0" w:firstLine="0"/>
+      </w:pPr>
+      <w:r>
+        <w:lastRenderedPageBreak/>
+        <w:br/>
+      </w:r>
+      <w:bookmarkStart w:id="11" w:name="_Toc177493765"/>
+      <w:r>
+        <w:t>METODELOGI</w:t>
+      </w:r>
+      <w:bookmarkEnd w:id="11"/>
+    </w:p>
+    <w:p>
+      <w:pPr>
+        <w:pStyle w:val="Heading2"/>
+      </w:pPr>
+      <w:r>
+        <w:t xml:space="preserve">Identifikasi Masalah </w:t>
+      </w:r>
+    </w:p>
+    <w:p>
+      <w:pPr>
         <w:ind w:firstLine="720"/>
         <w:jc w:val="both"/>
       </w:pPr>
-    </w:p>
-    <w:p>
-      <w:pPr>
-        <w:jc w:val="both"/>
-        <w:rPr>
-          <w:color w:val="FF0000"/>
-        </w:rPr>
-      </w:pPr>
-    </w:p>
-    <w:p>
-      <w:pPr>
-        <w:jc w:val="both"/>
-      </w:pPr>
-      <w:r>
-        <w:rPr>
-          <w:color w:val="FF0000"/>
-        </w:rPr>
-        <w:tab/>
-      </w:r>
-      <w:r>
-        <w:br w:type="page"/>
-      </w:r>
-    </w:p>
-    <w:p>
-      <w:pPr>
-        <w:pStyle w:val="Heading1"/>
-        <w:ind w:left="0" w:firstLine="0"/>
-      </w:pPr>
-      <w:r>
-        <w:lastRenderedPageBreak/>
-        <w:br/>
-      </w:r>
-      <w:bookmarkStart w:id="11" w:name="_Toc177493765"/>
-      <w:r>
-        <w:t>METODELOGI</w:t>
-      </w:r>
-      <w:bookmarkEnd w:id="11"/>
+      <w:r>
+        <w:t>Perusahaan Daerah Air Minum (PDAM) memiliki tanggung jawab yang besar dalam penyediaan air bersih kepada pelanggan yang berkaitan. Pencatatan penggunaan air bersih saat ini umumnya masih dilakukan secara konvensional, yang dimana petugas lapangan harus mendatangi setiap rumah pelanggan untuk mencatat keseluruhan penggunaan air yang tertera pada angka meteran air. Cara yang</w:t>
+      </w:r>
+      <w:r>
+        <w:t xml:space="preserve"> dilakukan</w:t>
+      </w:r>
+      <w:r>
+        <w:t xml:space="preserve"> yakni mengambil gambar meteran air pada saat kunjungan ke pelanggan lalu mencatat penggunaan air yang telah di gunakan oleh pelanggan. </w:t>
+      </w:r>
+      <w:r>
+        <w:t>Masalah ini menyebabkan data penggunaan air seringkali terkambat masuk kedalam sistem dan dapat menimbulkan ketidaktepatkan dalam penagihan jumlah kepada pelanggan. Karena itu dibutuhkan suatu sistem yang dapat membantu pencatatan meteran air secara otomatis, cepat dan akurat agar proses pelayanan dapat menjadi lebih efisien.</w:t>
+      </w:r>
+      <w:r>
+        <w:t xml:space="preserve">  </w:t>
+      </w:r>
     </w:p>
     <w:p>
       <w:pPr>
         <w:pStyle w:val="Heading2"/>
       </w:pPr>
       <w:r>
-        <w:t xml:space="preserve">Identifikasi Masalah </w:t>
+        <w:t>Analisis Solusi</w:t>
       </w:r>
     </w:p>
     <w:p>
@@ -3346,19 +3576,7 @@
         <w:jc w:val="both"/>
       </w:pPr>
       <w:r>
-        <w:t>Perusahaan Daerah Air Minum (PDAM) memiliki tanggung jawab yang besar dalam penyediaan air bersih kepada pelanggan yang berkaitan. Pencatatan penggunaan air bersih saat ini umumnya masih dilakukan secara konvensional, yang dimana petugas lapangan harus mendatangi setiap rumah pelanggan untuk mencatat keseluruhan penggunaan air yang tertera pada angka meteran air. Cara yang</w:t>
-      </w:r>
-      <w:r>
-        <w:t xml:space="preserve"> dilakukan</w:t>
-      </w:r>
-      <w:r>
-        <w:t xml:space="preserve"> yakni mengambil gambar meteran air pada saat kunjungan ke pelanggan lalu mencatat penggunaan air yang telah di gunakan oleh pelanggan. </w:t>
-      </w:r>
-      <w:r>
-        <w:t>Masalah ini menyebabkan data penggunaan air seringkali terkambat masuk kedalam sistem dan dapat menimbulkan ketidaktepatkan dalam penagihan jumlah kepada pelanggan. Karena itu dibutuhkan suatu sistem yang dapat membantu pencatatan meteran air secara otomatis, cepat dan akurat agar proses pelayanan dapat menjadi lebih efisien.</w:t>
-      </w:r>
-      <w:r>
-        <w:t xml:space="preserve">  </w:t>
+        <w:t>Dari masalah yang telah diidentifikasi, dipilih solusi yang terbaik berdasarkan performa yang diberikan dalam aspek ekonomis, sustainbilitas dan manufakturabilitas. Serta berdasarkan penelitian terdahulu yang telah menggunakan solusi yang dipilih, yakni dengan algoritma You Only Look Once (YOLO) yang akan digunakan YOLO versi 11 Nano yang memiliki kemampuan dalam kecepatan yang baik dalam mendeteksi objek dibanding versi YOLO sebelumnya.</w:t>
       </w:r>
     </w:p>
     <w:p>
@@ -3366,7 +3584,7 @@
         <w:pStyle w:val="Heading2"/>
       </w:pPr>
       <w:r>
-        <w:t>Analisis Solusi</w:t>
+        <w:t>Pengumpulan Data</w:t>
       </w:r>
     </w:p>
     <w:p>
@@ -3375,15 +3593,14 @@
         <w:jc w:val="both"/>
       </w:pPr>
       <w:r>
-        <w:t>Dari masalah yang telah di identifikasi, dipilih solusi yang terbaik berdasarkan performa yang diberikan dalam aspek ekonomis, sustainbilitas dan manufakturabilitas. Serta berdasarkan penelitian terdahulu yang telah menggunakan solusi yang dipilih, yakni dengan algoritma You Only Look Once (YOLO) yang akan digunakan YOLO versi 11 Nano yang memiliki kemampuan dalam kecepatan yang baik dalam mendeteksi objek dibanding versi YOLO sebelumnya.</w:t>
-      </w:r>
-    </w:p>
-    <w:p>
-      <w:pPr>
-        <w:pStyle w:val="Heading2"/>
-      </w:pPr>
-      <w:r>
-        <w:t>Pengumpulan Data</w:t>
+        <w:t>Pada tahap ini, pengumpulan data dilakukan secara konvensional</w:t>
+      </w:r>
+      <w:r>
+        <w:t xml:space="preserve"> oleh petugas lapangan PDAM yang bertugas mengambil gambar meteran air di lokasi pelanggan.  Data yang dikumpulkan berupa gambar digital meteran air yang </w:t>
+      </w:r>
+      <w:r>
+        <w:lastRenderedPageBreak/>
+        <w:t xml:space="preserve">diambil dengan menggunakan handphone petugas sesuai dengan kondisi nyata di lapangan, seperti perbedaan pencahayaan siang dan malam, sudut pengambilan gambar, serta berbagai kondisi meteran dalam bentuk bersih dan kotor. </w:t>
       </w:r>
     </w:p>
     <w:p>
@@ -3392,14 +3609,18 @@
         <w:jc w:val="both"/>
       </w:pPr>
       <w:r>
-        <w:t>Pada tahap ini, pengumpulan data dilakukan secara konvensional</w:t>
-      </w:r>
-      <w:r>
-        <w:t xml:space="preserve"> oleh petugas lapangan PDAM yang bertugas mengambil gambar meteran air di lokasi pelanggan.  Data yang dikumpulkan berupa gambar digital meteran air yang </w:t>
-      </w:r>
-      <w:r>
-        <w:lastRenderedPageBreak/>
-        <w:t xml:space="preserve">diambil dengan menggunakan handphone petugas sesuai dengan kondisi nyata di lapangan, seperti perbedaan pencahayaan siang dan malam, sudut pengambilan gambar, serta berbagai kondisi meteran dalam bentuk bersih dan kotor. </w:t>
+        <w:t>Sebelum pengambilan data ketua tim pengawas meteran menyiapkan panduan teknis yang berisi kriteria gambar yang dibutuhkan dan menyiapkan penamaan file gambar yang telah diambil sesuai dengan nomor pelanggan yang di kunjungi.</w:t>
+      </w:r>
+      <w:r>
+        <w:t xml:space="preserve"> </w:t>
+      </w:r>
+    </w:p>
+    <w:p>
+      <w:pPr>
+        <w:pStyle w:val="Heading2"/>
+      </w:pPr>
+      <w:r>
+        <w:t>Pengembangan Model</w:t>
       </w:r>
     </w:p>
     <w:p>
@@ -3408,26 +3629,60 @@
         <w:jc w:val="both"/>
       </w:pPr>
       <w:r>
-        <w:t>Sebelum pengambilan data ketua tim pengawas meteran menyiapkan panduan teknis yang berisi kriteria gambar yang dibutuhkan dan menyiapkan penamaan file gambar yang telah diambil sesuai dengan nomor pelanggan yang di kunjungi.</w:t>
-      </w:r>
-      <w:r>
-        <w:t xml:space="preserve"> </w:t>
-      </w:r>
-    </w:p>
-    <w:p>
-      <w:pPr>
-        <w:pStyle w:val="Heading2"/>
-      </w:pPr>
-      <w:r>
-        <w:t>Pengembangan Model</w:t>
+        <w:t xml:space="preserve">Pengembangan mode menggunakan metode You Only Look Once (YOLO) versi 11 Nano. YOLO menggunakan metode pembelajaran mesin yang diawasi (supevised learning) untuk melatih model prediksi (). YOLO menerapkan arsitektur jaringan saraf tiruan, seperti convolution layer dengan fungsi aktivasi sigmoid linear unit (SiLU), batch normalization, dan bottle neck layer untuk mengurangi proses komputasi model yang dapat dilihat pada </w:t>
+      </w:r>
+      <w:r>
+        <w:rPr>
+          <w:color w:val="FF0000"/>
+        </w:rPr>
+        <w:t>Gambar 3.</w:t>
+      </w:r>
+      <w:r>
+        <w:rPr>
+          <w:color w:val="FF0000"/>
+        </w:rPr>
+        <w:t>3</w:t>
+      </w:r>
+      <w:r>
+        <w:t>. Model YOLO11n dibuat melalui transfer learning dari pretrained weight yang di sediakan dari library Ultralytics.</w:t>
       </w:r>
     </w:p>
     <w:p>
       <w:pPr>
         <w:ind w:firstLine="720"/>
-      </w:pPr>
-      <w:r>
-        <w:t>Sebelum pengambilan data ketua tim pengawas meteran menyiapkan panduan teknis yang berisi kriteria gambar yang dibutuhkan dan menyiapkan penamaan file gambar yang telah diambil sesuai dengan nomor pelanggan yang di kunjungi.</w:t>
+        <w:jc w:val="center"/>
+      </w:pPr>
+      <w:r>
+        <w:t>GAMBAR</w:t>
+      </w:r>
+    </w:p>
+    <w:p>
+      <w:pPr>
+        <w:ind w:firstLine="720"/>
+      </w:pPr>
+      <w:r>
+        <w:t xml:space="preserve">YOLOv11n masih menggunakan lapisan dari konvolusi fitur ekstrasi dari citra input dnegan aktivasi SiLU. Model YOLOv11 menggunakan blok C3k2 menggantikan blok C2f dari pendahulunya merupakan implementasi Bottleneck Cross Stage Partial (CSP) yang lebih efisien, cepat dan meningkatkan performa model yang dapat dilihat pada </w:t>
+      </w:r>
+      <w:r>
+        <w:rPr>
+          <w:color w:val="FF0000"/>
+        </w:rPr>
+        <w:t>Gambar 3.4</w:t>
+      </w:r>
+      <w:r>
+        <w:t xml:space="preserve">. Penambahan blok dari Cross Stage Partial with Spatial Attention (C2PSA) setelah blok Spatial Pyramid Pooling-Fast (SPPF) yang memungkinkan model dapat lebih fokus pada era penting dari citra yang ditunjukkan pada </w:t>
+      </w:r>
+      <w:r>
+        <w:rPr>
+          <w:color w:val="FF0000"/>
+        </w:rPr>
+        <w:t>Gambar 3.5</w:t>
+      </w:r>
+      <w:r>
+        <w:t xml:space="preserve"> (). Lapisan konvolusi akhir dan lapisan deteksi masih digunakan dengan penggunaan batch normalization dan fungsi aktivasi SiLU. </w:t>
+      </w:r>
+      <w:r>
+        <w:tab/>
       </w:r>
     </w:p>
     <w:p>
@@ -3444,7 +3699,11 @@
         <w:jc w:val="both"/>
       </w:pPr>
       <w:r>
-        <w:t>Pada tahap pengembangan, perangkat lunak dikembangkan dengan System Development Life Cycle (SDLC), yakni model iteratif. Model iteratif merupakan salah satu tahapan pengembangan yang prosesnya dilakukan secara bertahap dan penjadwalan ulang pada saat memperbaiki bagian-bagian dari rancangan sistem.</w:t>
+        <w:t xml:space="preserve">Pada tahap pengembangan, perangkat lunak dikembangkan dengan System Development Life Cycle (SDLC), yakni model iteratif. Model iteratif merupakan </w:t>
+      </w:r>
+      <w:r>
+        <w:lastRenderedPageBreak/>
+        <w:t>salah satu tahapan pengembangan yang prosesnya dilakukan secara bertahap dan penjadwalan ulang pada saat memperbaiki bagian-bagian dari rancangan sistem.</w:t>
       </w:r>
       <w:r>
         <w:t xml:space="preserve"> Tujuan dari model iteratif ini untuk meningkatkan pengembangan melalui beberapan tahapan pengulangan kecil sehingga dapat mengerjakannya secara </w:t>
@@ -3496,7 +3755,7 @@
                     <pic:cNvPicPr/>
                   </pic:nvPicPr>
                   <pic:blipFill rotWithShape="1">
-                    <a:blip r:embed="rId9" cstate="print">
+                    <a:blip r:embed="rId10" cstate="print">
                       <a:extLst>
                         <a:ext uri="{28A0092B-C50C-407E-A947-70E740481C1C}">
                           <a14:useLocalDpi xmlns:a14="http://schemas.microsoft.com/office/drawing/2010/main" val="0"/>
@@ -3673,7 +3932,6 @@
         <w:jc w:val="both"/>
       </w:pPr>
       <w:r>
-        <w:lastRenderedPageBreak/>
         <w:t>Perencanaan</w:t>
       </w:r>
     </w:p>
@@ -3743,6 +4001,7 @@
         <w:jc w:val="both"/>
       </w:pPr>
       <w:r>
+        <w:lastRenderedPageBreak/>
         <w:t>Pengujian</w:t>
       </w:r>
     </w:p>
@@ -3780,7 +4039,7 @@
     </w:p>
     <w:p>
       <w:pPr>
-        <w:ind w:firstLine="360"/>
+        <w:ind w:firstLine="720"/>
         <w:jc w:val="both"/>
       </w:pPr>
       <w:r>
@@ -3820,6 +4079,7 @@
     <w:p>
       <w:pPr>
         <w:ind w:firstLine="720"/>
+        <w:jc w:val="both"/>
       </w:pPr>
       <w:r>
         <w:t>Pada tahap</w:t>
@@ -3837,7 +4097,474 @@
         <w:t xml:space="preserve"> </w:t>
       </w:r>
       <w:r>
-        <w:t xml:space="preserve">akan diukur dari segi proses hyperparameter tuning. Proses tuning dilihat pada tabel 3. </w:t>
+        <w:t>akan diukur dari segi proses hyperparameter tuning. Proses tuning dilihat pada tabel</w:t>
+      </w:r>
+      <w:r>
+        <w:t xml:space="preserve"> 3.1 yang mencakup penyesuaian parameter seperti learning rate, momentum, batch size, optimizer, dan lainnya untuk menghasilkan metrik evaluasi</w:t>
+      </w:r>
+      <w:r>
+        <w:t>.</w:t>
+      </w:r>
+      <w:r>
+        <w:t xml:space="preserve"> Metrik evaluasi yang dihasilkan berupa precision, recall, f1 score, mean average precision at IoU 50 (mAP50), dan mean average precision at IoU 50-95 (mAP50-95). Metrik evaluasi ini bertujuan memastikan bahwa model dapat mendeteksi dan menghitung objek dengan akurat dan konsisten dalam kondisi lingkungan pengujian.</w:t>
+      </w:r>
+      <w:r>
+        <w:t xml:space="preserve"> </w:t>
+      </w:r>
+    </w:p>
+    <w:tbl>
+      <w:tblPr>
+        <w:tblStyle w:val="TableGrid"/>
+        <w:tblW w:w="0" w:type="auto"/>
+        <w:tblInd w:w="1129" w:type="dxa"/>
+        <w:tblLook w:val="04A0" w:firstRow="1" w:lastRow="0" w:firstColumn="1" w:lastColumn="0" w:noHBand="0" w:noVBand="1"/>
+      </w:tblPr>
+      <w:tblGrid>
+        <w:gridCol w:w="2694"/>
+        <w:gridCol w:w="2268"/>
+      </w:tblGrid>
+      <w:tr>
+        <w:tc>
+          <w:tcPr>
+            <w:tcW w:w="2694" w:type="dxa"/>
+          </w:tcPr>
+          <w:p>
+            <w:pPr>
+              <w:jc w:val="center"/>
+            </w:pPr>
+            <w:r>
+              <w:t>Parameter</w:t>
+            </w:r>
+          </w:p>
+        </w:tc>
+        <w:tc>
+          <w:tcPr>
+            <w:tcW w:w="2268" w:type="dxa"/>
+          </w:tcPr>
+          <w:p>
+            <w:pPr>
+              <w:jc w:val="center"/>
+            </w:pPr>
+            <w:r>
+              <w:t>Nilai</w:t>
+            </w:r>
+          </w:p>
+        </w:tc>
+      </w:tr>
+      <w:tr>
+        <w:tc>
+          <w:tcPr>
+            <w:tcW w:w="2694" w:type="dxa"/>
+          </w:tcPr>
+          <w:p>
+            <w:pPr>
+              <w:jc w:val="center"/>
+            </w:pPr>
+            <w:r>
+              <w:t>Initial learni</w:t>
+            </w:r>
+            <w:r>
+              <w:t>n</w:t>
+            </w:r>
+            <w:r>
+              <w:t>g rate</w:t>
+            </w:r>
+          </w:p>
+        </w:tc>
+        <w:tc>
+          <w:tcPr>
+            <w:tcW w:w="2268" w:type="dxa"/>
+          </w:tcPr>
+          <w:p>
+            <w:pPr>
+              <w:jc w:val="center"/>
+            </w:pPr>
+            <w:r>
+              <w:t xml:space="preserve">0,01, 0.001 </w:t>
+            </w:r>
+          </w:p>
+        </w:tc>
+      </w:tr>
+      <w:tr>
+        <w:tc>
+          <w:tcPr>
+            <w:tcW w:w="2694" w:type="dxa"/>
+          </w:tcPr>
+          <w:p>
+            <w:pPr>
+              <w:jc w:val="center"/>
+            </w:pPr>
+            <w:r>
+              <w:t>Final learning rate</w:t>
+            </w:r>
+          </w:p>
+        </w:tc>
+        <w:tc>
+          <w:tcPr>
+            <w:tcW w:w="2268" w:type="dxa"/>
+          </w:tcPr>
+          <w:p>
+            <w:pPr>
+              <w:jc w:val="center"/>
+            </w:pPr>
+            <w:r>
+              <w:t>0.1, 0,01</w:t>
+            </w:r>
+          </w:p>
+        </w:tc>
+      </w:tr>
+      <w:tr>
+        <w:tc>
+          <w:tcPr>
+            <w:tcW w:w="2694" w:type="dxa"/>
+          </w:tcPr>
+          <w:p>
+            <w:pPr>
+              <w:jc w:val="center"/>
+            </w:pPr>
+            <w:r>
+              <w:t>Optimizer</w:t>
+            </w:r>
+          </w:p>
+        </w:tc>
+        <w:tc>
+          <w:tcPr>
+            <w:tcW w:w="2268" w:type="dxa"/>
+          </w:tcPr>
+          <w:p>
+            <w:pPr>
+              <w:jc w:val="center"/>
+            </w:pPr>
+            <w:r>
+              <w:t>SGD, AdamW</w:t>
+            </w:r>
+          </w:p>
+        </w:tc>
+      </w:tr>
+      <w:tr>
+        <w:tc>
+          <w:tcPr>
+            <w:tcW w:w="2694" w:type="dxa"/>
+          </w:tcPr>
+          <w:p>
+            <w:pPr>
+              <w:jc w:val="center"/>
+            </w:pPr>
+            <w:r>
+              <w:t>Epoch</w:t>
+            </w:r>
+          </w:p>
+        </w:tc>
+        <w:tc>
+          <w:tcPr>
+            <w:tcW w:w="2268" w:type="dxa"/>
+          </w:tcPr>
+          <w:p>
+            <w:pPr>
+              <w:jc w:val="center"/>
+            </w:pPr>
+            <w:r>
+              <w:t>100, 200, 300</w:t>
+            </w:r>
+          </w:p>
+        </w:tc>
+      </w:tr>
+    </w:tbl>
+    <w:p>
+      <w:pPr>
+        <w:ind w:firstLine="720"/>
+        <w:jc w:val="both"/>
+      </w:pPr>
+      <w:r>
+        <w:t xml:space="preserve">Precision merupakan metrik untuk mengukur seberapa akurat model dalam menghasilkan prediksi yang benar. Precision dihitung dengan membagi jumlah True Positives (TP) dengan jumlah True Positive dan False Positives (FP) seperti yang ditunjukkan pada persamaan (1) sedangkan recall merupakan metrik untuk </w:t>
+      </w:r>
+      <w:r>
+        <w:lastRenderedPageBreak/>
+        <w:t xml:space="preserve">mengukur seberapa baik model dalam menangkap seluruh contoh positif yang benar. Recall dihititung dengan membagi jumlah True </w:t>
+      </w:r>
+      <w:r>
+        <w:t>P</w:t>
+      </w:r>
+      <w:r>
+        <w:t xml:space="preserve">ositives dengan jumlah True Positives dan False Negatives (FN) seperti yang ditunjukkan pada persamaan (2). </w:t>
+      </w:r>
+    </w:p>
+    <w:tbl>
+      <w:tblPr>
+        <w:tblStyle w:val="TableGrid"/>
+        <w:tblW w:w="0" w:type="auto"/>
+        <w:tblBorders>
+          <w:top w:val="none" w:sz="0" w:space="0" w:color="auto"/>
+          <w:left w:val="none" w:sz="0" w:space="0" w:color="auto"/>
+          <w:bottom w:val="none" w:sz="0" w:space="0" w:color="auto"/>
+          <w:right w:val="none" w:sz="0" w:space="0" w:color="auto"/>
+          <w:insideH w:val="none" w:sz="0" w:space="0" w:color="auto"/>
+          <w:insideV w:val="none" w:sz="0" w:space="0" w:color="auto"/>
+        </w:tblBorders>
+        <w:tblLook w:val="04A0" w:firstRow="1" w:lastRow="0" w:firstColumn="1" w:lastColumn="0" w:noHBand="0" w:noVBand="1"/>
+      </w:tblPr>
+      <w:tblGrid>
+        <w:gridCol w:w="3963"/>
+        <w:gridCol w:w="3964"/>
+      </w:tblGrid>
+      <w:tr>
+        <w:tc>
+          <w:tcPr>
+            <w:tcW w:w="3963" w:type="dxa"/>
+            <w:vAlign w:val="center"/>
+          </w:tcPr>
+          <w:p>
+            <w:pPr>
+              <w:ind w:left="-392"/>
+              <w:rPr>
+                <w:rFonts w:eastAsiaTheme="minorEastAsia"/>
+              </w:rPr>
+            </w:pPr>
+            <m:oMathPara>
+              <m:oMath>
+                <m:r>
+                  <w:rPr>
+                    <w:rFonts w:ascii="Cambria Math" w:hAnsi="Cambria Math"/>
+                  </w:rPr>
+                  <m:t>precision =</m:t>
+                </m:r>
+                <m:f>
+                  <m:fPr>
+                    <m:ctrlPr>
+                      <w:rPr>
+                        <w:rFonts w:ascii="Cambria Math" w:hAnsi="Cambria Math"/>
+                        <w:i/>
+                      </w:rPr>
+                    </m:ctrlPr>
+                  </m:fPr>
+                  <m:num>
+                    <m:r>
+                      <w:rPr>
+                        <w:rFonts w:ascii="Cambria Math" w:hAnsi="Cambria Math"/>
+                      </w:rPr>
+                      <m:t>TP</m:t>
+                    </m:r>
+                  </m:num>
+                  <m:den>
+                    <m:r>
+                      <w:rPr>
+                        <w:rFonts w:ascii="Cambria Math" w:hAnsi="Cambria Math"/>
+                      </w:rPr>
+                      <m:t>TP+FP</m:t>
+                    </m:r>
+                  </m:den>
+                </m:f>
+              </m:oMath>
+            </m:oMathPara>
+          </w:p>
+        </w:tc>
+        <w:tc>
+          <w:tcPr>
+            <w:tcW w:w="3964" w:type="dxa"/>
+            <w:vAlign w:val="center"/>
+          </w:tcPr>
+          <w:p>
+            <w:pPr>
+              <w:jc w:val="right"/>
+            </w:pPr>
+            <w:r>
+              <w:t>(1)</w:t>
+            </w:r>
+          </w:p>
+        </w:tc>
+      </w:tr>
+      <w:tr>
+        <w:tc>
+          <w:tcPr>
+            <w:tcW w:w="3963" w:type="dxa"/>
+            <w:vAlign w:val="center"/>
+          </w:tcPr>
+          <w:p>
+            <w:pPr>
+              <w:ind w:left="-675" w:firstLine="459"/>
+              <w:rPr>
+                <w:rFonts w:eastAsiaTheme="minorEastAsia"/>
+              </w:rPr>
+            </w:pPr>
+            <m:oMathPara>
+              <m:oMath>
+                <m:r>
+                  <w:rPr>
+                    <w:rFonts w:ascii="Cambria Math" w:hAnsi="Cambria Math"/>
+                  </w:rPr>
+                  <m:t>recall =</m:t>
+                </m:r>
+                <m:f>
+                  <m:fPr>
+                    <m:ctrlPr>
+                      <w:rPr>
+                        <w:rFonts w:ascii="Cambria Math" w:hAnsi="Cambria Math"/>
+                        <w:i/>
+                      </w:rPr>
+                    </m:ctrlPr>
+                  </m:fPr>
+                  <m:num>
+                    <m:r>
+                      <w:rPr>
+                        <w:rFonts w:ascii="Cambria Math" w:hAnsi="Cambria Math"/>
+                      </w:rPr>
+                      <m:t>TP</m:t>
+                    </m:r>
+                  </m:num>
+                  <m:den>
+                    <m:r>
+                      <w:rPr>
+                        <w:rFonts w:ascii="Cambria Math" w:hAnsi="Cambria Math"/>
+                      </w:rPr>
+                      <m:t>TP+FN</m:t>
+                    </m:r>
+                  </m:den>
+                </m:f>
+              </m:oMath>
+            </m:oMathPara>
+          </w:p>
+        </w:tc>
+        <w:tc>
+          <w:tcPr>
+            <w:tcW w:w="3964" w:type="dxa"/>
+            <w:vAlign w:val="center"/>
+          </w:tcPr>
+          <w:p>
+            <w:pPr>
+              <w:jc w:val="right"/>
+            </w:pPr>
+            <w:r>
+              <w:t>(2)</w:t>
+            </w:r>
+          </w:p>
+        </w:tc>
+      </w:tr>
+    </w:tbl>
+    <w:p>
+      <w:pPr>
+        <w:jc w:val="both"/>
+      </w:pPr>
+      <w:r>
+        <w:tab/>
+        <w:t>F1 score merupakan metrik yang mewakili rata-rata harmonis dari precision dan recall, F1 sc</w:t>
+      </w:r>
+      <w:r>
+        <w:t>or</w:t>
+      </w:r>
+      <w:r>
+        <w:t>e yang tingg menunjukkan kinerja model yang baik. Perhitungan F1 score ditunjukkan pada persamaan (3)</w:t>
+      </w:r>
+      <w:r>
+        <w:t>.</w:t>
+      </w:r>
+    </w:p>
+    <w:tbl>
+      <w:tblPr>
+        <w:tblStyle w:val="TableGrid"/>
+        <w:tblW w:w="0" w:type="auto"/>
+        <w:tblBorders>
+          <w:top w:val="none" w:sz="0" w:space="0" w:color="auto"/>
+          <w:left w:val="none" w:sz="0" w:space="0" w:color="auto"/>
+          <w:bottom w:val="none" w:sz="0" w:space="0" w:color="auto"/>
+          <w:right w:val="none" w:sz="0" w:space="0" w:color="auto"/>
+          <w:insideH w:val="none" w:sz="0" w:space="0" w:color="auto"/>
+          <w:insideV w:val="none" w:sz="0" w:space="0" w:color="auto"/>
+        </w:tblBorders>
+        <w:tblLook w:val="04A0" w:firstRow="1" w:lastRow="0" w:firstColumn="1" w:lastColumn="0" w:noHBand="0" w:noVBand="1"/>
+      </w:tblPr>
+      <w:tblGrid>
+        <w:gridCol w:w="5529"/>
+        <w:gridCol w:w="2398"/>
+      </w:tblGrid>
+      <w:tr>
+        <w:tc>
+          <w:tcPr>
+            <w:tcW w:w="5529" w:type="dxa"/>
+            <w:vAlign w:val="center"/>
+          </w:tcPr>
+          <w:p>
+            <w:pPr>
+              <w:ind w:left="-392" w:firstLine="1135"/>
+              <w:jc w:val="center"/>
+              <w:rPr>
+                <w:rFonts w:eastAsiaTheme="minorEastAsia"/>
+                <w:szCs w:val="24"/>
+              </w:rPr>
+            </w:pPr>
+            <m:oMathPara>
+              <m:oMath>
+                <m:r>
+                  <w:rPr>
+                    <w:rFonts w:ascii="Cambria Math" w:hAnsi="Cambria Math" w:cs="Times New Roman"/>
+                    <w:szCs w:val="24"/>
+                  </w:rPr>
+                  <m:t>F1 score=2×</m:t>
+                </m:r>
+                <m:f>
+                  <m:fPr>
+                    <m:ctrlPr>
+                      <w:rPr>
+                        <w:rFonts w:ascii="Cambria Math" w:hAnsi="Cambria Math" w:cs="Times New Roman"/>
+                        <w:i/>
+                        <w:szCs w:val="24"/>
+                      </w:rPr>
+                    </m:ctrlPr>
+                  </m:fPr>
+                  <m:num>
+                    <m:r>
+                      <w:rPr>
+                        <w:rFonts w:ascii="Cambria Math" w:hAnsi="Cambria Math" w:cs="Times New Roman"/>
+                        <w:szCs w:val="24"/>
+                      </w:rPr>
+                      <m:t>precision×recall</m:t>
+                    </m:r>
+                  </m:num>
+                  <m:den>
+                    <m:r>
+                      <w:rPr>
+                        <w:rFonts w:ascii="Cambria Math" w:hAnsi="Cambria Math" w:cs="Times New Roman"/>
+                        <w:szCs w:val="24"/>
+                      </w:rPr>
+                      <m:t>precision+recall</m:t>
+                    </m:r>
+                  </m:den>
+                </m:f>
+              </m:oMath>
+            </m:oMathPara>
+          </w:p>
+        </w:tc>
+        <w:tc>
+          <w:tcPr>
+            <w:tcW w:w="2398" w:type="dxa"/>
+            <w:vAlign w:val="center"/>
+          </w:tcPr>
+          <w:p>
+            <w:pPr>
+              <w:jc w:val="right"/>
+            </w:pPr>
+            <w:r>
+              <w:t>(3)</w:t>
+            </w:r>
+          </w:p>
+        </w:tc>
+      </w:tr>
+    </w:tbl>
+    <w:p>
+      <w:pPr>
+        <w:jc w:val="both"/>
+      </w:pPr>
+      <w:r>
+        <w:tab/>
+        <w:t xml:space="preserve">Perhitungan mAP (mean average precision pada persamaan (4) didapat dari average precision (AP) pada persamaan (3) yang menggunakan precision dan recall. AP dihitung berdasarkan kurva precision-recall dengan mempertimbangkan berbagai ambang batas untuk menilai kinerja model </w:t>
+      </w:r>
+      <w:r>
+        <w:t xml:space="preserve">dari </w:t>
+      </w:r>
+      <w:r>
+        <w:t>deteksi objek</w:t>
+      </w:r>
+      <w:r>
+        <w:t>.</w:t>
       </w:r>
     </w:p>
     <w:p>
@@ -3845,7 +4572,6 @@
         <w:pStyle w:val="Heading2"/>
       </w:pPr>
       <w:r>
-        <w:lastRenderedPageBreak/>
         <w:t>Hasil</w:t>
       </w:r>
     </w:p>
@@ -3975,6 +4701,9 @@
         <w:t xml:space="preserve"> Postgre</w:t>
       </w:r>
       <w:r>
+        <w:t>SQL</w:t>
+      </w:r>
+      <w:r>
         <w:t xml:space="preserve"> sebagai database.</w:t>
       </w:r>
     </w:p>
@@ -4045,13 +4774,208 @@
     </w:p>
     <w:p>
       <w:pPr>
-        <w:pStyle w:val="ListParagraph"/>
-        <w:numPr>
-          <w:ilvl w:val="6"/>
-          <w:numId w:val="8"/>
-        </w:numPr>
-        <w:ind w:left="284" w:hanging="284"/>
-      </w:pPr>
+        <w:pStyle w:val="Heading2"/>
+      </w:pPr>
+      <w:r>
+        <w:t>Rencana Pengujian</w:t>
+      </w:r>
+    </w:p>
+    <w:p>
+      <w:pPr>
+        <w:ind w:firstLine="720"/>
+        <w:jc w:val="both"/>
+      </w:pPr>
+      <w:r>
+        <w:t>Rencana pengujian untuk mengukur spesifikasi yang telah diajukan akan dilakukan terhadap perangkat lunak dan model yang dikembangkan dengan penguji, yaitu pengguna dan expert. Perangkat lunak diuji dengan menggunakan metode blackbox testing yang dapat dilihat pada Tabel 4.1.</w:t>
+      </w:r>
+    </w:p>
+    <w:tbl>
+      <w:tblPr>
+        <w:tblStyle w:val="TableGrid"/>
+        <w:tblW w:w="0" w:type="auto"/>
+        <w:tblLook w:val="04A0" w:firstRow="1" w:lastRow="0" w:firstColumn="1" w:lastColumn="0" w:noHBand="0" w:noVBand="1"/>
+      </w:tblPr>
+      <w:tblGrid>
+        <w:gridCol w:w="562"/>
+        <w:gridCol w:w="7365"/>
+      </w:tblGrid>
+      <w:tr>
+        <w:tc>
+          <w:tcPr>
+            <w:tcW w:w="562" w:type="dxa"/>
+          </w:tcPr>
+          <w:p>
+            <w:pPr>
+              <w:jc w:val="both"/>
+            </w:pPr>
+            <w:r>
+              <w:t>No</w:t>
+            </w:r>
+          </w:p>
+        </w:tc>
+        <w:tc>
+          <w:tcPr>
+            <w:tcW w:w="7365" w:type="dxa"/>
+          </w:tcPr>
+          <w:p>
+            <w:pPr>
+              <w:jc w:val="center"/>
+            </w:pPr>
+            <w:r>
+              <w:t>Pengujian</w:t>
+            </w:r>
+          </w:p>
+        </w:tc>
+      </w:tr>
+      <w:tr>
+        <w:tc>
+          <w:tcPr>
+            <w:tcW w:w="562" w:type="dxa"/>
+          </w:tcPr>
+          <w:p>
+            <w:pPr>
+              <w:jc w:val="both"/>
+            </w:pPr>
+            <w:r>
+              <w:t>1.</w:t>
+            </w:r>
+          </w:p>
+        </w:tc>
+        <w:tc>
+          <w:tcPr>
+            <w:tcW w:w="7365" w:type="dxa"/>
+          </w:tcPr>
+          <w:p>
+            <w:pPr>
+              <w:jc w:val="both"/>
+            </w:pPr>
+            <w:r>
+              <w:t>Pengguna login dengan memasukkan username dan password.</w:t>
+            </w:r>
+          </w:p>
+        </w:tc>
+      </w:tr>
+      <w:tr>
+        <w:tc>
+          <w:tcPr>
+            <w:tcW w:w="562" w:type="dxa"/>
+          </w:tcPr>
+          <w:p>
+            <w:pPr>
+              <w:jc w:val="both"/>
+            </w:pPr>
+            <w:r>
+              <w:t>2.</w:t>
+            </w:r>
+          </w:p>
+        </w:tc>
+        <w:tc>
+          <w:tcPr>
+            <w:tcW w:w="7365" w:type="dxa"/>
+          </w:tcPr>
+          <w:p>
+            <w:pPr>
+              <w:jc w:val="both"/>
+            </w:pPr>
+            <w:r>
+              <w:t>Pengguna register ke perangkat lunak apabila belum mempunyai akun.</w:t>
+            </w:r>
+          </w:p>
+        </w:tc>
+      </w:tr>
+      <w:tr>
+        <w:tc>
+          <w:tcPr>
+            <w:tcW w:w="562" w:type="dxa"/>
+          </w:tcPr>
+          <w:p>
+            <w:pPr>
+              <w:jc w:val="both"/>
+            </w:pPr>
+            <w:r>
+              <w:t>3.</w:t>
+            </w:r>
+          </w:p>
+        </w:tc>
+        <w:tc>
+          <w:tcPr>
+            <w:tcW w:w="7365" w:type="dxa"/>
+          </w:tcPr>
+          <w:p>
+            <w:pPr>
+              <w:jc w:val="both"/>
+            </w:pPr>
+            <w:r>
+              <w:t xml:space="preserve">Pengguna </w:t>
+            </w:r>
+            <w:r>
+              <w:t>memasukkan foto kedalam desktop dan memulai deteksi angka yang berada didalam meteran.</w:t>
+            </w:r>
+          </w:p>
+        </w:tc>
+      </w:tr>
+      <w:tr>
+        <w:tc>
+          <w:tcPr>
+            <w:tcW w:w="562" w:type="dxa"/>
+          </w:tcPr>
+          <w:p>
+            <w:pPr>
+              <w:jc w:val="both"/>
+            </w:pPr>
+            <w:r>
+              <w:t>4.</w:t>
+            </w:r>
+          </w:p>
+        </w:tc>
+        <w:tc>
+          <w:tcPr>
+            <w:tcW w:w="7365" w:type="dxa"/>
+          </w:tcPr>
+          <w:p>
+            <w:pPr>
+              <w:jc w:val="both"/>
+            </w:pPr>
+            <w:r>
+              <w:t>Sistem membaca angka meteran dan mengekstrak angka.</w:t>
+            </w:r>
+          </w:p>
+        </w:tc>
+      </w:tr>
+      <w:tr>
+        <w:tc>
+          <w:tcPr>
+            <w:tcW w:w="562" w:type="dxa"/>
+          </w:tcPr>
+          <w:p>
+            <w:pPr>
+              <w:jc w:val="both"/>
+            </w:pPr>
+            <w:r>
+              <w:lastRenderedPageBreak/>
+              <w:t>5.</w:t>
+            </w:r>
+          </w:p>
+        </w:tc>
+        <w:tc>
+          <w:tcPr>
+            <w:tcW w:w="7365" w:type="dxa"/>
+          </w:tcPr>
+          <w:p>
+            <w:pPr>
+              <w:jc w:val="both"/>
+            </w:pPr>
+          </w:p>
+        </w:tc>
+      </w:tr>
+    </w:tbl>
+    <w:p>
+      <w:pPr>
+        <w:jc w:val="both"/>
+      </w:pPr>
+      <w:r>
+        <w:t xml:space="preserve"> </w:t>
+      </w:r>
       <w:r>
         <w:br w:type="page"/>
       </w:r>
@@ -4136,6 +5060,94 @@
 <file path=word/numbering.xml><?xml version="1.0" encoding="utf-8"?>
 <w:numbering xmlns:wpc="http://schemas.microsoft.com/office/word/2010/wordprocessingCanvas" xmlns:cx="http://schemas.microsoft.com/office/drawing/2014/chartex" xmlns:cx1="http://schemas.microsoft.com/office/drawing/2015/9/8/chartex" xmlns:cx2="http://schemas.microsoft.com/office/drawing/2015/10/21/chartex" xmlns:cx3="http://schemas.microsoft.com/office/drawing/2016/5/9/chartex" xmlns:cx4="http://schemas.microsoft.com/office/drawing/2016/5/10/chartex" xmlns:cx5="http://schemas.microsoft.com/office/drawing/2016/5/11/chartex" xmlns:cx6="http://schemas.microsoft.com/office/drawing/2016/5/12/chartex" xmlns:cx7="http://schemas.microsoft.com/office/drawing/2016/5/13/chartex" xmlns:cx8="http://schemas.microsoft.com/office/drawing/2016/5/14/chartex" xmlns:mc="http://schemas.openxmlformats.org/markup-compatibility/2006" xmlns:aink="http://schemas.microsoft.com/office/drawing/2016/ink" xmlns:am3d="http://schemas.microsoft.com/office/drawing/2017/model3d" xmlns:o="urn:schemas-microsoft-com:office:office" xmlns:oel="http://schemas.microsoft.com/office/2019/extlst" xmlns:r="http://schemas.openxmlformats.org/officeDocument/2006/relationships" xmlns:m="http://schemas.openxmlformats.org/officeDocument/2006/math" xmlns:v="urn:schemas-microsoft-com:vml" xmlns:wp14="http://schemas.microsoft.com/office/word/2010/wordprocessingDrawing" xmlns:wp="http://schemas.openxmlformats.org/drawingml/2006/wordprocessingDrawing" xmlns:w10="urn:schemas-microsoft-com:office:word" xmlns:w="http://schemas.openxmlformats.org/wordprocessingml/2006/main" xmlns:w14="http://schemas.microsoft.com/office/word/2010/wordml" xmlns:w15="http://schemas.microsoft.com/office/word/2012/wordml" xmlns:w16cex="http://schemas.microsoft.com/office/word/2018/wordml/cex" xmlns:w16cid="http://schemas.microsoft.com/office/word/2016/wordml/cid" xmlns:w16="http://schemas.microsoft.com/office/word/2018/wordml" xmlns:w16du="http://schemas.microsoft.com/office/word/2023/wordml/word16du" xmlns:w16sdtdh="http://schemas.microsoft.com/office/word/2020/wordml/sdtdatahash" xmlns:w16sdtfl="http://schemas.microsoft.com/office/word/2024/wordml/sdtformatlock" xmlns:w16se="http://schemas.microsoft.com/office/word/2015/wordml/symex" xmlns:wpg="http://schemas.microsoft.com/office/word/2010/wordprocessingGroup" xmlns:wpi="http://schemas.microsoft.com/office/word/2010/wordprocessingInk" xmlns:wne="http://schemas.microsoft.com/office/word/2006/wordml" xmlns:wps="http://schemas.microsoft.com/office/word/2010/wordprocessingShape" mc:Ignorable="w14 w15 w16se w16cid w16 w16cex w16sdtdh w16sdtfl w16du wp14">
   <w:abstractNum w:abstractNumId="0" w15:restartNumberingAfterBreak="0">
+    <w:nsid w:val="0C456DCD"/>
+    <w:multiLevelType w:val="hybridMultilevel"/>
+    <w:tmpl w:val="36CC7CD8"/>
+    <w:lvl w:ilvl="0" w:tplc="3809000F">
+      <w:numFmt w:val="decimal"/>
+      <w:lvlText w:val="%1."/>
+      <w:lvlJc w:val="left"/>
+      <w:pPr>
+        <w:ind w:left="720" w:hanging="360"/>
+      </w:pPr>
+      <w:rPr>
+        <w:rFonts w:hint="default"/>
+      </w:rPr>
+    </w:lvl>
+    <w:lvl w:ilvl="1" w:tplc="38090019" w:tentative="1">
+      <w:start w:val="1"/>
+      <w:numFmt w:val="lowerLetter"/>
+      <w:lvlText w:val="%2."/>
+      <w:lvlJc w:val="left"/>
+      <w:pPr>
+        <w:ind w:left="1440" w:hanging="360"/>
+      </w:pPr>
+    </w:lvl>
+    <w:lvl w:ilvl="2" w:tplc="3809001B" w:tentative="1">
+      <w:start w:val="1"/>
+      <w:numFmt w:val="lowerRoman"/>
+      <w:lvlText w:val="%3."/>
+      <w:lvlJc w:val="right"/>
+      <w:pPr>
+        <w:ind w:left="2160" w:hanging="180"/>
+      </w:pPr>
+    </w:lvl>
+    <w:lvl w:ilvl="3" w:tplc="3809000F" w:tentative="1">
+      <w:start w:val="1"/>
+      <w:numFmt w:val="decimal"/>
+      <w:lvlText w:val="%4."/>
+      <w:lvlJc w:val="left"/>
+      <w:pPr>
+        <w:ind w:left="2880" w:hanging="360"/>
+      </w:pPr>
+    </w:lvl>
+    <w:lvl w:ilvl="4" w:tplc="38090019" w:tentative="1">
+      <w:start w:val="1"/>
+      <w:numFmt w:val="lowerLetter"/>
+      <w:lvlText w:val="%5."/>
+      <w:lvlJc w:val="left"/>
+      <w:pPr>
+        <w:ind w:left="3600" w:hanging="360"/>
+      </w:pPr>
+    </w:lvl>
+    <w:lvl w:ilvl="5" w:tplc="3809001B" w:tentative="1">
+      <w:start w:val="1"/>
+      <w:numFmt w:val="lowerRoman"/>
+      <w:lvlText w:val="%6."/>
+      <w:lvlJc w:val="right"/>
+      <w:pPr>
+        <w:ind w:left="4320" w:hanging="180"/>
+      </w:pPr>
+    </w:lvl>
+    <w:lvl w:ilvl="6" w:tplc="3809000F" w:tentative="1">
+      <w:start w:val="1"/>
+      <w:numFmt w:val="decimal"/>
+      <w:lvlText w:val="%7."/>
+      <w:lvlJc w:val="left"/>
+      <w:pPr>
+        <w:ind w:left="5040" w:hanging="360"/>
+      </w:pPr>
+    </w:lvl>
+    <w:lvl w:ilvl="7" w:tplc="38090019" w:tentative="1">
+      <w:start w:val="1"/>
+      <w:numFmt w:val="lowerLetter"/>
+      <w:lvlText w:val="%8."/>
+      <w:lvlJc w:val="left"/>
+      <w:pPr>
+        <w:ind w:left="5760" w:hanging="360"/>
+      </w:pPr>
+    </w:lvl>
+    <w:lvl w:ilvl="8" w:tplc="3809001B" w:tentative="1">
+      <w:start w:val="1"/>
+      <w:numFmt w:val="lowerRoman"/>
+      <w:lvlText w:val="%9."/>
+      <w:lvlJc w:val="right"/>
+      <w:pPr>
+        <w:ind w:left="6480" w:hanging="180"/>
+      </w:pPr>
+    </w:lvl>
+  </w:abstractNum>
+  <w:abstractNum w:abstractNumId="1" w15:restartNumberingAfterBreak="0">
     <w:nsid w:val="16A20B11"/>
     <w:multiLevelType w:val="hybridMultilevel"/>
     <w:tmpl w:val="AFA6E408"/>
@@ -4225,7 +5237,7 @@
       </w:pPr>
     </w:lvl>
   </w:abstractNum>
-  <w:abstractNum w:abstractNumId="1" w15:restartNumberingAfterBreak="0">
+  <w:abstractNum w:abstractNumId="2" w15:restartNumberingAfterBreak="0">
     <w:nsid w:val="17C75107"/>
     <w:multiLevelType w:val="multilevel"/>
     <w:tmpl w:val="3809001D"/>
@@ -4311,7 +5323,7 @@
       </w:pPr>
     </w:lvl>
   </w:abstractNum>
-  <w:abstractNum w:abstractNumId="2" w15:restartNumberingAfterBreak="0">
+  <w:abstractNum w:abstractNumId="3" w15:restartNumberingAfterBreak="0">
     <w:nsid w:val="212B22D1"/>
     <w:multiLevelType w:val="multilevel"/>
     <w:tmpl w:val="679E9E3A"/>
@@ -4429,7 +5441,7 @@
       </w:rPr>
     </w:lvl>
   </w:abstractNum>
-  <w:abstractNum w:abstractNumId="3" w15:restartNumberingAfterBreak="0">
+  <w:abstractNum w:abstractNumId="4" w15:restartNumberingAfterBreak="0">
     <w:nsid w:val="32F821D5"/>
     <w:multiLevelType w:val="multilevel"/>
     <w:tmpl w:val="E5B042E8"/>
@@ -4547,7 +5559,7 @@
       </w:rPr>
     </w:lvl>
   </w:abstractNum>
-  <w:abstractNum w:abstractNumId="4" w15:restartNumberingAfterBreak="0">
+  <w:abstractNum w:abstractNumId="5" w15:restartNumberingAfterBreak="0">
     <w:nsid w:val="385E3B95"/>
     <w:multiLevelType w:val="hybridMultilevel"/>
     <w:tmpl w:val="079E9754"/>
@@ -4633,7 +5645,7 @@
       </w:pPr>
     </w:lvl>
   </w:abstractNum>
-  <w:abstractNum w:abstractNumId="5" w15:restartNumberingAfterBreak="0">
+  <w:abstractNum w:abstractNumId="6" w15:restartNumberingAfterBreak="0">
     <w:nsid w:val="54144853"/>
     <w:multiLevelType w:val="hybridMultilevel"/>
     <w:tmpl w:val="CB04EE22"/>
@@ -4719,7 +5731,7 @@
       </w:pPr>
     </w:lvl>
   </w:abstractNum>
-  <w:abstractNum w:abstractNumId="6" w15:restartNumberingAfterBreak="0">
+  <w:abstractNum w:abstractNumId="7" w15:restartNumberingAfterBreak="0">
     <w:nsid w:val="670900CA"/>
     <w:multiLevelType w:val="multilevel"/>
     <w:tmpl w:val="172EAF76"/>
@@ -4842,7 +5854,7 @@
       </w:rPr>
     </w:lvl>
   </w:abstractNum>
-  <w:abstractNum w:abstractNumId="7" w15:restartNumberingAfterBreak="0">
+  <w:abstractNum w:abstractNumId="8" w15:restartNumberingAfterBreak="0">
     <w:nsid w:val="6E690699"/>
     <w:multiLevelType w:val="hybridMultilevel"/>
     <w:tmpl w:val="A7C6C076"/>
@@ -4929,22 +5941,22 @@
     </w:lvl>
   </w:abstractNum>
   <w:num w:numId="1" w16cid:durableId="1586836129">
-    <w:abstractNumId w:val="0"/>
+    <w:abstractNumId w:val="1"/>
   </w:num>
   <w:num w:numId="2" w16cid:durableId="1437366591">
+    <w:abstractNumId w:val="4"/>
+  </w:num>
+  <w:num w:numId="3" w16cid:durableId="983775839">
     <w:abstractNumId w:val="3"/>
   </w:num>
-  <w:num w:numId="3" w16cid:durableId="983775839">
-    <w:abstractNumId w:val="2"/>
-  </w:num>
   <w:num w:numId="4" w16cid:durableId="1418484067">
-    <w:abstractNumId w:val="7"/>
+    <w:abstractNumId w:val="8"/>
   </w:num>
   <w:num w:numId="5" w16cid:durableId="1001354039">
-    <w:abstractNumId w:val="5"/>
+    <w:abstractNumId w:val="6"/>
   </w:num>
   <w:num w:numId="6" w16cid:durableId="552230181">
-    <w:abstractNumId w:val="3"/>
+    <w:abstractNumId w:val="4"/>
     <w:lvlOverride w:ilvl="0">
       <w:startOverride w:val="1"/>
     </w:lvlOverride>
@@ -4974,13 +5986,16 @@
     </w:lvlOverride>
   </w:num>
   <w:num w:numId="7" w16cid:durableId="1116943934">
-    <w:abstractNumId w:val="1"/>
+    <w:abstractNumId w:val="2"/>
   </w:num>
   <w:num w:numId="8" w16cid:durableId="745104286">
-    <w:abstractNumId w:val="6"/>
+    <w:abstractNumId w:val="7"/>
   </w:num>
   <w:num w:numId="9" w16cid:durableId="866219780">
-    <w:abstractNumId w:val="4"/>
+    <w:abstractNumId w:val="5"/>
+  </w:num>
+  <w:num w:numId="10" w16cid:durableId="1990212035">
+    <w:abstractNumId w:val="0"/>
   </w:num>
 </w:numbering>
 </file>
@@ -5917,6 +6932,13 @@
     <w:pitch w:val="variable"/>
     <w:sig w:usb0="E4002EFF" w:usb1="C200247B" w:usb2="00000009" w:usb3="00000000" w:csb0="000001FF" w:csb1="00000000"/>
   </w:font>
+  <w:font w:name="Cambria Math">
+    <w:panose1 w:val="02040503050406030204"/>
+    <w:charset w:val="00"/>
+    <w:family w:val="roman"/>
+    <w:pitch w:val="variable"/>
+    <w:sig w:usb0="E00006FF" w:usb1="420024FF" w:usb2="02000000" w:usb3="00000000" w:csb0="0000019F" w:csb1="00000000"/>
+  </w:font>
 </w:fonts>
 </file>
 
@@ -5944,9 +6966,12 @@
     <w:rsid w:val="00195DEE"/>
     <w:rsid w:val="001B2E8F"/>
     <w:rsid w:val="001E649F"/>
+    <w:rsid w:val="001F10E8"/>
     <w:rsid w:val="001F7248"/>
     <w:rsid w:val="00233900"/>
+    <w:rsid w:val="00275FD7"/>
     <w:rsid w:val="0029548B"/>
+    <w:rsid w:val="002D12AB"/>
     <w:rsid w:val="0030134C"/>
     <w:rsid w:val="0034061C"/>
     <w:rsid w:val="00374799"/>
@@ -5954,8 +6979,10 @@
     <w:rsid w:val="003E5A90"/>
     <w:rsid w:val="0041672B"/>
     <w:rsid w:val="0044707D"/>
+    <w:rsid w:val="00457706"/>
     <w:rsid w:val="004D1713"/>
     <w:rsid w:val="004D1B40"/>
+    <w:rsid w:val="00505BFB"/>
     <w:rsid w:val="005453C6"/>
     <w:rsid w:val="00557CC6"/>
     <w:rsid w:val="005C64AD"/>
@@ -5971,9 +6998,11 @@
     <w:rsid w:val="007A402A"/>
     <w:rsid w:val="00807E09"/>
     <w:rsid w:val="00830167"/>
+    <w:rsid w:val="00835E20"/>
     <w:rsid w:val="0085753D"/>
     <w:rsid w:val="00902FBC"/>
     <w:rsid w:val="00910270"/>
+    <w:rsid w:val="00920CF4"/>
     <w:rsid w:val="00987611"/>
     <w:rsid w:val="0099213B"/>
     <w:rsid w:val="009A7792"/>
@@ -5989,15 +7018,22 @@
     <w:rsid w:val="00CD76A0"/>
     <w:rsid w:val="00D10D06"/>
     <w:rsid w:val="00D819F2"/>
+    <w:rsid w:val="00D8386A"/>
+    <w:rsid w:val="00DA1752"/>
     <w:rsid w:val="00DB3971"/>
     <w:rsid w:val="00DC69D9"/>
     <w:rsid w:val="00DE49D1"/>
     <w:rsid w:val="00DF42B0"/>
+    <w:rsid w:val="00E21F15"/>
     <w:rsid w:val="00E303D3"/>
     <w:rsid w:val="00EA2BCD"/>
     <w:rsid w:val="00F01A16"/>
+    <w:rsid w:val="00F15754"/>
     <w:rsid w:val="00F707AC"/>
+    <w:rsid w:val="00F77C99"/>
+    <w:rsid w:val="00F964F4"/>
     <w:rsid w:val="00FB36C5"/>
+    <w:rsid w:val="00FC4268"/>
   </w:rsids>
   <m:mathPr>
     <m:mathFont m:val="Cambria Math"/>
@@ -6453,7 +7489,7 @@
     <w:basedOn w:val="DefaultParagraphFont"/>
     <w:uiPriority w:val="99"/>
     <w:semiHidden/>
-    <w:rsid w:val="00A47B1E"/>
+    <w:rsid w:val="00FC4268"/>
     <w:rPr>
       <w:color w:val="666666"/>
     </w:rPr>

</xml_diff>